<commit_message>
docs: Reorganiza y actualiza documentación de entregas
</commit_message>
<xml_diff>
--- a/reports/Group/C2/00 - Requirements - Group.docx
+++ b/reports/Group/C2/00 - Requirements - Group.docx
@@ -143,6 +143,7 @@
                 <w15:appearance w15:val="hidden"/>
                 <w:text/>
               </w:sdtPr>
+              <w:sdtEndPr/>
               <w:sdtContent>
                 <w:r>
                   <w:rPr>
@@ -230,6 +231,7 @@
                 <w15:appearance w15:val="hidden"/>
                 <w:text/>
               </w:sdtPr>
+              <w:sdtEndPr/>
               <w:sdtContent>
                 <w:r>
                   <w:rPr>
@@ -320,6 +322,7 @@
                 <w15:appearance w15:val="hidden"/>
                 <w:text/>
               </w:sdtPr>
+              <w:sdtEndPr/>
               <w:sdtContent>
                 <w:r>
                   <w:rPr>
@@ -401,13 +404,30 @@
                 <w15:appearance w15:val="hidden"/>
                 <w:text/>
               </w:sdtPr>
+              <w:sdtEndPr/>
               <w:sdtContent>
                 <w:r>
                   <w:rPr>
                     <w:rFonts w:asciiTheme="majorHAnsi" w:hAnsiTheme="majorHAnsi" w:cstheme="majorHAnsi"/>
                     <w:highlight w:val="yellow"/>
                   </w:rPr>
-                  <w:t xml:space="preserve"> uvus  </w:t>
+                  <w:t xml:space="preserve"> </w:t>
+                </w:r>
+                <w:proofErr w:type="spellStart"/>
+                <w:r>
+                  <w:rPr>
+                    <w:rFonts w:asciiTheme="majorHAnsi" w:hAnsiTheme="majorHAnsi" w:cstheme="majorHAnsi"/>
+                    <w:highlight w:val="yellow"/>
+                  </w:rPr>
+                  <w:t>uvus</w:t>
+                </w:r>
+                <w:proofErr w:type="spellEnd"/>
+                <w:r>
+                  <w:rPr>
+                    <w:rFonts w:asciiTheme="majorHAnsi" w:hAnsiTheme="majorHAnsi" w:cstheme="majorHAnsi"/>
+                    <w:highlight w:val="yellow"/>
+                  </w:rPr>
+                  <w:t xml:space="preserve">  </w:t>
                 </w:r>
               </w:sdtContent>
             </w:sdt>
@@ -459,6 +479,7 @@
                 <w15:appearance w15:val="hidden"/>
                 <w:text/>
               </w:sdtPr>
+              <w:sdtEndPr/>
               <w:sdtContent>
                 <w:r>
                   <w:rPr>
@@ -517,6 +538,7 @@
                 <w15:appearance w15:val="hidden"/>
                 <w:text/>
               </w:sdtPr>
+              <w:sdtEndPr/>
               <w:sdtContent>
                 <w:r>
                   <w:rPr>
@@ -607,6 +629,7 @@
                 <w15:appearance w15:val="hidden"/>
                 <w:text/>
               </w:sdtPr>
+              <w:sdtEndPr/>
               <w:sdtContent>
                 <w:r>
                   <w:rPr>
@@ -667,6 +690,7 @@
                 <w15:appearance w15:val="hidden"/>
                 <w:text/>
               </w:sdtPr>
+              <w:sdtEndPr/>
               <w:sdtContent>
                 <w:r>
                   <w:rPr>
@@ -675,6 +699,7 @@
                   </w:rPr>
                   <w:t xml:space="preserve"> </w:t>
                 </w:r>
+                <w:proofErr w:type="spellStart"/>
                 <w:r>
                   <w:rPr>
                     <w:rFonts w:asciiTheme="majorHAnsi" w:hAnsiTheme="majorHAnsi" w:cstheme="majorHAnsi"/>
@@ -682,6 +707,7 @@
                   </w:rPr>
                   <w:t>virmesper</w:t>
                 </w:r>
+                <w:proofErr w:type="spellEnd"/>
                 <w:r>
                   <w:rPr>
                     <w:rFonts w:asciiTheme="majorHAnsi" w:hAnsiTheme="majorHAnsi" w:cstheme="majorHAnsi"/>
@@ -739,6 +765,7 @@
                 <w15:appearance w15:val="hidden"/>
                 <w:text/>
               </w:sdtPr>
+              <w:sdtEndPr/>
               <w:sdtContent>
                 <w:r>
                   <w:rPr>
@@ -825,6 +852,7 @@
                 <w15:appearance w15:val="hidden"/>
                 <w:text/>
               </w:sdtPr>
+              <w:sdtEndPr/>
               <w:sdtContent>
                 <w:r>
                   <w:rPr>
@@ -955,6 +983,7 @@
                 <w15:appearance w15:val="hidden"/>
                 <w:text/>
               </w:sdtPr>
+              <w:sdtEndPr/>
               <w:sdtContent>
                 <w:r>
                   <w:rPr>
@@ -1022,6 +1051,7 @@
                 <w15:appearance w15:val="hidden"/>
                 <w:text/>
               </w:sdtPr>
+              <w:sdtEndPr/>
               <w:sdtContent>
                 <w:r>
                   <w:rPr>
@@ -1030,12 +1060,21 @@
                   </w:rPr>
                   <w:t xml:space="preserve"> </w:t>
                 </w:r>
+                <w:proofErr w:type="spellStart"/>
                 <w:r>
                   <w:rPr>
                     <w:rFonts w:asciiTheme="majorHAnsi" w:hAnsiTheme="majorHAnsi" w:cstheme="majorHAnsi"/>
                     <w:highlight w:val="yellow"/>
                   </w:rPr>
-                  <w:t xml:space="preserve">alvjimosu </w:t>
+                  <w:t>alvjimosu</w:t>
+                </w:r>
+                <w:proofErr w:type="spellEnd"/>
+                <w:r>
+                  <w:rPr>
+                    <w:rFonts w:asciiTheme="majorHAnsi" w:hAnsiTheme="majorHAnsi" w:cstheme="majorHAnsi"/>
+                    <w:highlight w:val="yellow"/>
+                  </w:rPr>
+                  <w:t xml:space="preserve"> </w:t>
                 </w:r>
                 <w:r>
                   <w:rPr>
@@ -1094,6 +1133,7 @@
                 <w15:appearance w15:val="hidden"/>
                 <w:text/>
               </w:sdtPr>
+              <w:sdtEndPr/>
               <w:sdtContent>
                 <w:r>
                   <w:rPr>
@@ -1172,6 +1212,7 @@
                 </w:placeholder>
                 <w:text/>
               </w:sdtPr>
+              <w:sdtEndPr/>
               <w:sdtContent>
                 <w:r>
                   <w:rPr>
@@ -1290,6 +1331,7 @@
                 <w15:appearance w15:val="hidden"/>
                 <w:text/>
               </w:sdtPr>
+              <w:sdtEndPr/>
               <w:sdtContent>
                 <w:r>
                   <w:rPr>
@@ -1364,6 +1406,7 @@
                 <w15:appearance w15:val="hidden"/>
                 <w:text/>
               </w:sdtPr>
+              <w:sdtEndPr/>
               <w:sdtContent>
                 <w:r>
                   <w:rPr>
@@ -1444,6 +1487,7 @@
                 <w15:appearance w15:val="hidden"/>
                 <w:text/>
               </w:sdtPr>
+              <w:sdtEndPr/>
               <w:sdtContent>
                 <w:r>
                   <w:rPr>
@@ -1511,6 +1555,7 @@
                 <w15:appearance w15:val="hidden"/>
                 <w:text/>
               </w:sdtPr>
+              <w:sdtEndPr/>
               <w:sdtContent>
                 <w:r>
                   <w:rPr>
@@ -1596,6 +1641,7 @@
                 <w15:appearance w15:val="hidden"/>
                 <w:text/>
               </w:sdtPr>
+              <w:sdtEndPr/>
               <w:sdtContent>
                 <w:r>
                   <w:rPr>
@@ -1663,6 +1709,7 @@
                 <w15:appearance w15:val="hidden"/>
                 <w:text/>
               </w:sdtPr>
+              <w:sdtEndPr/>
               <w:sdtContent>
                 <w:r>
                   <w:rPr>
@@ -1671,6 +1718,7 @@
                   </w:rPr>
                   <w:t xml:space="preserve"> </w:t>
                 </w:r>
+                <w:proofErr w:type="spellStart"/>
                 <w:r>
                   <w:rPr>
                     <w:rFonts w:asciiTheme="majorHAnsi" w:hAnsiTheme="majorHAnsi" w:cstheme="majorHAnsi"/>
@@ -1678,6 +1726,7 @@
                   </w:rPr>
                   <w:t>marreyapr</w:t>
                 </w:r>
+                <w:proofErr w:type="spellEnd"/>
                 <w:r>
                   <w:rPr>
                     <w:rFonts w:asciiTheme="majorHAnsi" w:hAnsiTheme="majorHAnsi" w:cstheme="majorHAnsi"/>
@@ -1735,6 +1784,7 @@
                 <w15:appearance w15:val="hidden"/>
                 <w:text/>
               </w:sdtPr>
+              <w:sdtEndPr/>
               <w:sdtContent>
                 <w:r>
                   <w:rPr>
@@ -1792,6 +1842,7 @@
                 </w:placeholder>
                 <w:text/>
               </w:sdtPr>
+              <w:sdtEndPr/>
               <w:sdtContent>
                 <w:r>
                   <w:rPr>
@@ -1885,6 +1936,7 @@
                 <w15:appearance w15:val="hidden"/>
                 <w:text/>
               </w:sdtPr>
+              <w:sdtEndPr/>
               <w:sdtContent>
                 <w:r>
                   <w:rPr>
@@ -1935,6 +1987,7 @@
                   </w:rPr>
                   <w:t xml:space="preserve">, </w:t>
                 </w:r>
+                <w:proofErr w:type="gramStart"/>
                 <w:r>
                   <w:rPr>
                     <w:rFonts w:asciiTheme="majorHAnsi" w:hAnsiTheme="majorHAnsi" w:cstheme="majorHAnsi"/>
@@ -1942,6 +1995,7 @@
                   </w:rPr>
                   <w:t>2025</w:t>
                 </w:r>
+                <w:proofErr w:type="gramEnd"/>
                 <w:r>
                   <w:rPr>
                     <w:rFonts w:asciiTheme="majorHAnsi" w:hAnsiTheme="majorHAnsi" w:cstheme="majorHAnsi"/>
@@ -1971,7 +2025,6 @@
         <w:rPr>
           <w:rFonts w:cstheme="majorHAnsi"/>
         </w:rPr>
-        <w:lastRenderedPageBreak/>
         <w:t>MANDATORY</w:t>
       </w:r>
       <w:r>
@@ -2088,7 +2141,11 @@
         <w:pStyle w:val="Requirement-Header"/>
       </w:pPr>
       <w:r>
-        <w:t>Instantiate and customise the appropriate starter project so that you can work on this project.  Make sure that the name of your project folder, maven configuration (pom.xml), and database is “Acme-</w:t>
+        <w:t>Instantiate and customise the appropriate starter project so that you can work on this project.  Make sure that the name of your project folder, maven configuration (pom.xml), and database is “</w:t>
+      </w:r>
+      <w:proofErr w:type="spellStart"/>
+      <w:r>
+        <w:t>Acme-</w:t>
       </w:r>
       <w:r>
         <w:t>ANS</w:t>
@@ -2105,6 +2162,7 @@
       <w:r>
         <w:t>dd</w:t>
       </w:r>
+      <w:proofErr w:type="spellEnd"/>
       <w:r>
         <w:rPr>
           <w:rFonts w:ascii="Cambria Math" w:hAnsi="Cambria Math" w:cs="Cambria Math"/>
@@ -2167,6 +2225,7 @@
           <w15:appearance w15:val="hidden"/>
           <w:text/>
         </w:sdtPr>
+        <w:sdtEndPr/>
         <w:sdtContent>
           <w:r>
             <w:t xml:space="preserve">  </w:t>
@@ -2209,6 +2268,7 @@
           <w15:appearance w15:val="hidden"/>
           <w:text/>
         </w:sdtPr>
+        <w:sdtEndPr/>
         <w:sdtContent>
           <w:r>
             <w:t xml:space="preserve">  </w:t>
@@ -2253,10 +2313,12 @@
         <w:t xml:space="preserve">their </w:t>
       </w:r>
       <w:bookmarkStart w:id="4" w:name="_Int_4q4WObMb"/>
+      <w:proofErr w:type="gramStart"/>
       <w:r>
         <w:t>current status</w:t>
       </w:r>
       <w:bookmarkEnd w:id="4"/>
+      <w:proofErr w:type="gramEnd"/>
       <w:r>
         <w:t xml:space="preserve">, </w:t>
       </w:r>
@@ -2285,9 +2347,18 @@
           <w15:appearance w15:val="hidden"/>
           <w:text/>
         </w:sdtPr>
+        <w:sdtEndPr/>
         <w:sdtContent>
           <w:r>
-            <w:t xml:space="preserve">  https://github.com/orgs/DP2-C1-021/projects/1 , https://github.com/DP2-C1-021/Acme-ANS</w:t>
+            <w:t xml:space="preserve">  </w:t>
+          </w:r>
+          <w:proofErr w:type="gramStart"/>
+          <w:r>
+            <w:t>https://github.com/orgs/DP2-C1-021/projects/1 ,</w:t>
+          </w:r>
+          <w:proofErr w:type="gramEnd"/>
+          <w:r>
+            <w:t xml:space="preserve"> https://github.com/DP2-C1-021/Acme-ANS</w:t>
           </w:r>
         </w:sdtContent>
       </w:sdt>
@@ -2307,7 +2378,6 @@
         <w:rPr>
           <w:rFonts w:cstheme="majorHAnsi"/>
         </w:rPr>
-        <w:lastRenderedPageBreak/>
         <w:t>MANDATORY</w:t>
       </w:r>
       <w:r>
@@ -2483,13 +2553,26 @@
       <w:bookmarkStart w:id="5" w:name="OLE_LINK1"/>
       <w:bookmarkStart w:id="6" w:name="OLE_LINK2"/>
       <w:r>
-        <w:t>(pattern " ^\+?\d{</w:t>
-      </w:r>
+        <w:t>(pattern " ^\</w:t>
+      </w:r>
+      <w:proofErr w:type="gramStart"/>
+      <w:r>
+        <w:t>+?\d{</w:t>
+      </w:r>
+      <w:proofErr w:type="gramEnd"/>
       <w:r>
         <w:t>6</w:t>
       </w:r>
       <w:r>
-        <w:t>,15}$")</w:t>
+        <w:t>,</w:t>
+      </w:r>
+      <w:proofErr w:type="gramStart"/>
+      <w:r>
+        <w:t>15}$</w:t>
+      </w:r>
+      <w:proofErr w:type="gramEnd"/>
+      <w:r>
+        <w:t>")</w:t>
       </w:r>
       <w:bookmarkEnd w:id="5"/>
       <w:bookmarkEnd w:id="6"/>
@@ -2527,6 +2610,7 @@
           <w15:appearance w15:val="hidden"/>
           <w:text/>
         </w:sdtPr>
+        <w:sdtEndPr/>
         <w:sdtContent>
           <w:r>
             <w:rPr>
@@ -2729,6 +2813,7 @@
           <w15:appearance w15:val="hidden"/>
           <w:text/>
         </w:sdtPr>
+        <w:sdtEndPr/>
         <w:sdtContent>
           <w:r>
             <w:rPr>
@@ -2963,6 +3048,7 @@
           <w15:appearance w15:val="hidden"/>
           <w:text/>
         </w:sdtPr>
+        <w:sdtEndPr/>
         <w:sdtContent>
           <w:r>
             <w:t>X</w:t>
@@ -3150,6 +3236,7 @@
           <w15:appearance w15:val="hidden"/>
           <w:text/>
         </w:sdtPr>
+        <w:sdtEndPr/>
         <w:sdtContent>
           <w:r>
             <w:t xml:space="preserve">  </w:t>
@@ -3200,11 +3287,7 @@
         <w:t xml:space="preserve">deal with </w:t>
       </w:r>
       <w:r>
-        <w:t xml:space="preserve">aspects such as airport cleanliness, services (e.g., restaurants, </w:t>
-      </w:r>
-      <w:r>
-        <w:lastRenderedPageBreak/>
-        <w:t xml:space="preserve">customer service, </w:t>
+        <w:t xml:space="preserve">aspects such as airport cleanliness, services (e.g., restaurants, customer service, </w:t>
       </w:r>
       <w:r>
         <w:t xml:space="preserve">or </w:t>
@@ -3393,6 +3476,7 @@
           <w15:appearance w15:val="hidden"/>
           <w:text/>
         </w:sdtPr>
+        <w:sdtEndPr/>
         <w:sdtContent>
           <w:r>
             <w:t xml:space="preserve">  </w:t>
@@ -3527,6 +3611,7 @@
           <w15:appearance w15:val="hidden"/>
           <w:text/>
         </w:sdtPr>
+        <w:sdtEndPr/>
         <w:sdtContent>
           <w:r>
             <w:t xml:space="preserve">  </w:t>
@@ -3581,8 +3666,13 @@
         <w:t xml:space="preserve">, </w:t>
       </w:r>
       <w:r>
-        <w:t>their current status</w:t>
-      </w:r>
+        <w:t xml:space="preserve">their </w:t>
+      </w:r>
+      <w:proofErr w:type="gramStart"/>
+      <w:r>
+        <w:t>current status</w:t>
+      </w:r>
+      <w:proofErr w:type="gramEnd"/>
       <w:r>
         <w:t>, and your schedule</w:t>
       </w:r>
@@ -3605,6 +3695,7 @@
           <w15:appearance w15:val="hidden"/>
           <w:text/>
         </w:sdtPr>
+        <w:sdtEndPr/>
         <w:sdtContent>
           <w:r>
             <w:t xml:space="preserve">  https://github.com/orgs/DP2-C1-021/projects/1/views/1?filterQuery=D02   </w:t>
@@ -3630,7 +3721,6 @@
         <w:rPr>
           <w:rFonts w:cstheme="majorHAnsi"/>
         </w:rPr>
-        <w:lastRenderedPageBreak/>
         <w:t>MANDATORY</w:t>
       </w:r>
       <w:r>
@@ -3822,6 +3912,138 @@
       <w:pPr>
         <w:pStyle w:val="Comment-Grader"/>
       </w:pPr>
+      <w:r>
+        <w:t xml:space="preserve">Este error </w:t>
+      </w:r>
+      <w:proofErr w:type="spellStart"/>
+      <w:r>
+        <w:t>ocur</w:t>
+      </w:r>
+      <w:r>
+        <w:t>ria</w:t>
+      </w:r>
+      <w:proofErr w:type="spellEnd"/>
+      <w:r>
+        <w:t xml:space="preserve"> </w:t>
+      </w:r>
+      <w:proofErr w:type="spellStart"/>
+      <w:r>
+        <w:t>porque</w:t>
+      </w:r>
+      <w:proofErr w:type="spellEnd"/>
+      <w:r>
+        <w:t xml:space="preserve"> </w:t>
+      </w:r>
+      <w:proofErr w:type="spellStart"/>
+      <w:r>
+        <w:t>en</w:t>
+      </w:r>
+      <w:proofErr w:type="spellEnd"/>
+      <w:r>
+        <w:t xml:space="preserve"> </w:t>
+      </w:r>
+      <w:proofErr w:type="spellStart"/>
+      <w:r>
+        <w:t>el</w:t>
+      </w:r>
+      <w:proofErr w:type="spellEnd"/>
+      <w:r>
+        <w:t xml:space="preserve"> </w:t>
+      </w:r>
+      <w:r>
+        <w:t>form de administrator</w:t>
+      </w:r>
+      <w:r>
+        <w:t xml:space="preserve">/airport no se </w:t>
+      </w:r>
+      <w:proofErr w:type="spellStart"/>
+      <w:r>
+        <w:t>había</w:t>
+      </w:r>
+      <w:proofErr w:type="spellEnd"/>
+      <w:r>
+        <w:t xml:space="preserve"> </w:t>
+      </w:r>
+      <w:proofErr w:type="spellStart"/>
+      <w:r>
+        <w:t>tenido</w:t>
+      </w:r>
+      <w:proofErr w:type="spellEnd"/>
+      <w:r>
+        <w:t xml:space="preserve"> </w:t>
+      </w:r>
+      <w:proofErr w:type="spellStart"/>
+      <w:r>
+        <w:t>en</w:t>
+      </w:r>
+      <w:proofErr w:type="spellEnd"/>
+      <w:r>
+        <w:t xml:space="preserve"> </w:t>
+      </w:r>
+      <w:proofErr w:type="spellStart"/>
+      <w:r>
+        <w:t>cuenta</w:t>
+      </w:r>
+      <w:proofErr w:type="spellEnd"/>
+      <w:r>
+        <w:t xml:space="preserve"> </w:t>
+      </w:r>
+      <w:proofErr w:type="spellStart"/>
+      <w:r>
+        <w:t>el</w:t>
+      </w:r>
+      <w:proofErr w:type="spellEnd"/>
+      <w:r>
+        <w:t xml:space="preserve"> commando upda</w:t>
+      </w:r>
+      <w:r>
+        <w:t xml:space="preserve">te. Este error se ha </w:t>
+      </w:r>
+      <w:proofErr w:type="spellStart"/>
+      <w:r>
+        <w:t>solucionado</w:t>
+      </w:r>
+      <w:proofErr w:type="spellEnd"/>
+      <w:r>
+        <w:t xml:space="preserve"> </w:t>
+      </w:r>
+      <w:proofErr w:type="spellStart"/>
+      <w:r>
+        <w:t>escribiendo</w:t>
+      </w:r>
+      <w:proofErr w:type="spellEnd"/>
+      <w:r>
+        <w:t xml:space="preserve"> “|update” </w:t>
+      </w:r>
+      <w:proofErr w:type="spellStart"/>
+      <w:r>
+        <w:t>en</w:t>
+      </w:r>
+      <w:proofErr w:type="spellEnd"/>
+      <w:r>
+        <w:t xml:space="preserve"> la </w:t>
+      </w:r>
+      <w:proofErr w:type="spellStart"/>
+      <w:r>
+        <w:t>línea</w:t>
+      </w:r>
+      <w:proofErr w:type="spellEnd"/>
+      <w:r>
+        <w:t xml:space="preserve"> 17 de </w:t>
+      </w:r>
+      <w:proofErr w:type="spellStart"/>
+      <w:r>
+        <w:t>dicho</w:t>
+      </w:r>
+      <w:proofErr w:type="spellEnd"/>
+      <w:r>
+        <w:t xml:space="preserve"> </w:t>
+      </w:r>
+      <w:proofErr w:type="spellStart"/>
+      <w:r>
+        <w:t>archivo</w:t>
+      </w:r>
+      <w:proofErr w:type="spellEnd"/>
     </w:p>
     <w:p>
       <w:pPr>
@@ -3906,12 +4128,25 @@
           <w15:appearance w15:val="hidden"/>
           <w:text/>
         </w:sdtPr>
+        <w:sdtEndPr/>
         <w:sdtContent>
           <w:r>
             <w:rPr>
               <w:lang w:val="es-ES"/>
             </w:rPr>
-            <w:t xml:space="preserve">    </w:t>
+            <w:t xml:space="preserve">  </w:t>
+          </w:r>
+          <w:r>
+            <w:rPr>
+              <w:lang w:val="es-ES"/>
+            </w:rPr>
+            <w:t>X</w:t>
+          </w:r>
+          <w:r>
+            <w:rPr>
+              <w:lang w:val="es-ES"/>
+            </w:rPr>
+            <w:t xml:space="preserve">  </w:t>
           </w:r>
         </w:sdtContent>
       </w:sdt>
@@ -3926,13 +4161,117 @@
         <w:rPr>
           <w:lang w:val="es-ES"/>
         </w:rPr>
-        <w:t>Al editar un airline con un IATA existente se Lanza un error 5</w:t>
-      </w:r>
+        <w:t xml:space="preserve">Al editar un </w:t>
+      </w:r>
+      <w:proofErr w:type="spellStart"/>
       <w:r>
         <w:rPr>
           <w:lang w:val="es-ES"/>
         </w:rPr>
+        <w:t>airline</w:t>
+      </w:r>
+      <w:proofErr w:type="spellEnd"/>
+      <w:r>
+        <w:rPr>
+          <w:lang w:val="es-ES"/>
+        </w:rPr>
+        <w:t xml:space="preserve"> con un IATA existente se Lanza un error 5</w:t>
+      </w:r>
+      <w:r>
+        <w:rPr>
+          <w:lang w:val="es-ES"/>
+        </w:rPr>
         <w:t>00</w:t>
+      </w:r>
+      <w:r>
+        <w:rPr>
+          <w:lang w:val="es-ES"/>
+        </w:rPr>
+        <w:br/>
+      </w:r>
+      <w:r>
+        <w:rPr>
+          <w:lang w:val="es-ES"/>
+        </w:rPr>
+        <w:br/>
+      </w:r>
+      <w:r>
+        <w:rPr>
+          <w:lang w:val="es-ES"/>
+        </w:rPr>
+        <w:t xml:space="preserve">Anteriormente, al intentar actualizar una aerolínea y asignarle un </w:t>
+      </w:r>
+      <w:proofErr w:type="spellStart"/>
+      <w:r>
+        <w:rPr>
+          <w:lang w:val="es-ES"/>
+        </w:rPr>
+        <w:t>iataCode</w:t>
+      </w:r>
+      <w:proofErr w:type="spellEnd"/>
+      <w:r>
+        <w:rPr>
+          <w:lang w:val="es-ES"/>
+        </w:rPr>
+        <w:t xml:space="preserve"> ya existente, el sistema lanzaba un error 500 debido a una violación de la restricción de unicidad en base de datos. Esto ocurría porque no se validaba previamente si el código ya estaba en uso. Para solucionarlo, se introdujo una validación explícita en el método </w:t>
+      </w:r>
+      <w:proofErr w:type="spellStart"/>
+      <w:r>
+        <w:rPr>
+          <w:lang w:val="es-ES"/>
+        </w:rPr>
+        <w:t>validate</w:t>
+      </w:r>
+      <w:proofErr w:type="spellEnd"/>
+      <w:r>
+        <w:rPr>
+          <w:lang w:val="es-ES"/>
+        </w:rPr>
+        <w:t xml:space="preserve">, que comprueba si el </w:t>
+      </w:r>
+      <w:proofErr w:type="spellStart"/>
+      <w:r>
+        <w:rPr>
+          <w:lang w:val="es-ES"/>
+        </w:rPr>
+        <w:t>iataCode</w:t>
+      </w:r>
+      <w:proofErr w:type="spellEnd"/>
+      <w:r>
+        <w:rPr>
+          <w:lang w:val="es-ES"/>
+        </w:rPr>
+        <w:t xml:space="preserve"> ya existe (salvo para la propia entidad que se está editando). En caso de que el código esté duplicado, se usa </w:t>
+      </w:r>
+      <w:proofErr w:type="spellStart"/>
+      <w:proofErr w:type="gramStart"/>
+      <w:r>
+        <w:rPr>
+          <w:lang w:val="es-ES"/>
+        </w:rPr>
+        <w:t>super.state</w:t>
+      </w:r>
+      <w:proofErr w:type="spellEnd"/>
+      <w:proofErr w:type="gramEnd"/>
+      <w:r>
+        <w:rPr>
+          <w:lang w:val="es-ES"/>
+        </w:rPr>
+        <w:t>(false, "</w:t>
+      </w:r>
+      <w:proofErr w:type="spellStart"/>
+      <w:r>
+        <w:rPr>
+          <w:lang w:val="es-ES"/>
+        </w:rPr>
+        <w:t>iataCode</w:t>
+      </w:r>
+      <w:proofErr w:type="spellEnd"/>
+      <w:r>
+        <w:rPr>
+          <w:lang w:val="es-ES"/>
+        </w:rPr>
+        <w:t>", "...") para registrar un error de validación que se muestra en la interfaz. Esto permite al usuario corregir el dato sin que se produzca un fallo en el servidor.</w:t>
       </w:r>
     </w:p>
     <w:p>
@@ -4015,6 +4354,7 @@
           <w15:appearance w15:val="hidden"/>
           <w:text/>
         </w:sdtPr>
+        <w:sdtEndPr/>
         <w:sdtContent>
           <w:r>
             <w:rPr>
@@ -4053,7 +4393,21 @@
         <w:rPr>
           <w:lang w:val="es-ES"/>
         </w:rPr>
-        <w:t>intentar actualizar un aircraft existente (</w:t>
+        <w:t xml:space="preserve">intentar actualizar un </w:t>
+      </w:r>
+      <w:proofErr w:type="spellStart"/>
+      <w:r>
+        <w:rPr>
+          <w:lang w:val="es-ES"/>
+        </w:rPr>
+        <w:t>aircraft</w:t>
+      </w:r>
+      <w:proofErr w:type="spellEnd"/>
+      <w:r>
+        <w:rPr>
+          <w:lang w:val="es-ES"/>
+        </w:rPr>
+        <w:t xml:space="preserve"> existente (</w:t>
       </w:r>
       <w:r>
         <w:rPr>
@@ -4297,6 +4651,7 @@
           <w15:appearance w15:val="hidden"/>
           <w:text/>
         </w:sdtPr>
+        <w:sdtEndPr/>
         <w:sdtContent>
           <w:r>
             <w:t xml:space="preserve">  </w:t>
@@ -4379,7 +4734,15 @@
         <w:pStyle w:val="Requirement-Header"/>
       </w:pPr>
       <w:r>
-        <w:t>Provide a link to your planning dashboard in GitHub to review the tasks, their current status, and your schedule.</w:t>
+        <w:t xml:space="preserve">Provide a link to your planning dashboard in GitHub to review the tasks, their </w:t>
+      </w:r>
+      <w:proofErr w:type="gramStart"/>
+      <w:r>
+        <w:t>current status</w:t>
+      </w:r>
+      <w:proofErr w:type="gramEnd"/>
+      <w:r>
+        <w:t>, and your schedule.</w:t>
       </w:r>
     </w:p>
     <w:permStart w:id="1902000534" w:edGrp="everyone"/>
@@ -4397,15 +4760,24 @@
           <w15:appearance w15:val="hidden"/>
           <w:text/>
         </w:sdtPr>
+        <w:sdtEndPr/>
         <w:sdtContent>
           <w:r>
-            <w:t xml:space="preserve"> https://github.com/orgs/DP2-C1-021/projects/1</w:t>
+            <w:t xml:space="preserve"> </w:t>
+          </w:r>
+          <w:proofErr w:type="gramStart"/>
+          <w:r>
+            <w:t>https://github.com/orgs/DP2-C1-021/projects/1</w:t>
           </w:r>
           <w:r>
             <w:t xml:space="preserve">, </w:t>
           </w:r>
           <w:r>
-            <w:t xml:space="preserve"> https://github.com/orgs/DP2-C1-021/projects/1/views/1?filterQuery=D03  </w:t>
+            <w:t xml:space="preserve"> https://github.com/orgs/DP2-C1-021/projects/1/views/1?filterQuery=D03</w:t>
+          </w:r>
+          <w:proofErr w:type="gramEnd"/>
+          <w:r>
+            <w:t xml:space="preserve">  </w:t>
           </w:r>
         </w:sdtContent>
       </w:sdt>
@@ -4428,7 +4800,6 @@
         <w:rPr>
           <w:rFonts w:cstheme="majorHAnsi"/>
         </w:rPr>
-        <w:lastRenderedPageBreak/>
         <w:t>MANDATORY</w:t>
       </w:r>
       <w:r>
@@ -4487,6 +4858,7 @@
           <w15:appearance w15:val="hidden"/>
           <w:text/>
         </w:sdtPr>
+        <w:sdtEndPr/>
         <w:sdtContent>
           <w:r>
             <w:t xml:space="preserve">    </w:t>
@@ -4582,6 +4954,7 @@
           <w15:appearance w15:val="hidden"/>
           <w:text/>
         </w:sdtPr>
+        <w:sdtEndPr/>
         <w:sdtContent>
           <w:r>
             <w:t xml:space="preserve">    </w:t>
@@ -4612,7 +4985,15 @@
         <w:pStyle w:val="Requirement-Header"/>
       </w:pPr>
       <w:r>
-        <w:t>Provide a link to your planning dashboard in GitHub to review the tasks, their current status, and your schedule.</w:t>
+        <w:t xml:space="preserve">Provide a link to your planning dashboard in GitHub to review the tasks, their </w:t>
+      </w:r>
+      <w:proofErr w:type="gramStart"/>
+      <w:r>
+        <w:t>current status</w:t>
+      </w:r>
+      <w:proofErr w:type="gramEnd"/>
+      <w:r>
+        <w:t>, and your schedule.</w:t>
       </w:r>
       <w:r>
         <w:t xml:space="preserve">  </w:t>
@@ -4633,6 +5014,7 @@
           <w15:appearance w15:val="hidden"/>
           <w:text/>
         </w:sdtPr>
+        <w:sdtEndPr/>
         <w:sdtContent>
           <w:r>
             <w:t xml:space="preserve">    </w:t>
@@ -4667,6 +5049,7 @@
           <w15:appearance w15:val="hidden"/>
           <w:text/>
         </w:sdtPr>
+        <w:sdtEndPr/>
         <w:sdtContent>
           <w:r>
             <w:t xml:space="preserve">    </w:t>
@@ -4697,7 +5080,6 @@
         <w:rPr>
           <w:rFonts w:cstheme="majorHAnsi"/>
         </w:rPr>
-        <w:lastRenderedPageBreak/>
         <w:t>SUPPLEMENTARY I</w:t>
       </w:r>
       <w:r>
@@ -4839,6 +5221,7 @@
           <w15:appearance w15:val="hidden"/>
           <w:text/>
         </w:sdtPr>
+        <w:sdtEndPr/>
         <w:sdtContent>
           <w:r>
             <w:t xml:space="preserve">  </w:t>
@@ -4918,6 +5301,7 @@
           <w15:appearance w15:val="hidden"/>
           <w:text/>
         </w:sdtPr>
+        <w:sdtEndPr/>
         <w:sdtContent>
           <w:r>
             <w:t xml:space="preserve">  </w:t>
@@ -4958,6 +5342,7 @@
           <w15:appearance w15:val="hidden"/>
           <w:text/>
         </w:sdtPr>
+        <w:sdtEndPr/>
         <w:sdtContent>
           <w:r>
             <w:t xml:space="preserve">  </w:t>
@@ -5013,6 +5398,7 @@
           <w15:appearance w15:val="hidden"/>
           <w:text/>
         </w:sdtPr>
+        <w:sdtEndPr/>
         <w:sdtContent>
           <w:r>
             <w:t xml:space="preserve">    </w:t>
@@ -5038,7 +5424,6 @@
         <w:rPr>
           <w:rFonts w:cstheme="majorHAnsi"/>
         </w:rPr>
-        <w:lastRenderedPageBreak/>
         <w:t>SUPPLEMENTARY I</w:t>
       </w:r>
       <w:r>
@@ -5127,6 +5512,7 @@
           <w15:appearance w15:val="hidden"/>
           <w:text/>
         </w:sdtPr>
+        <w:sdtEndPr/>
         <w:sdtContent>
           <w:r>
             <w:t xml:space="preserve">    </w:t>
@@ -5263,6 +5649,7 @@
           <w15:appearance w15:val="hidden"/>
           <w:text/>
         </w:sdtPr>
+        <w:sdtEndPr/>
         <w:sdtContent>
           <w:r>
             <w:t xml:space="preserve">    </w:t>
@@ -5392,6 +5779,7 @@
           <w15:appearance w15:val="hidden"/>
           <w:text/>
         </w:sdtPr>
+        <w:sdtEndPr/>
         <w:sdtContent>
           <w:r>
             <w:t xml:space="preserve">  </w:t>
@@ -5424,7 +5812,6 @@
         <w:rPr>
           <w:rFonts w:cstheme="majorHAnsi"/>
         </w:rPr>
-        <w:lastRenderedPageBreak/>
         <w:t>SUPPLEMENTARY I</w:t>
       </w:r>
       <w:r>
@@ -5552,6 +5939,7 @@
           <w15:appearance w15:val="hidden"/>
           <w:text/>
         </w:sdtPr>
+        <w:sdtEndPr/>
         <w:sdtContent>
           <w:r>
             <w:t xml:space="preserve">    </w:t>
@@ -5651,6 +6039,7 @@
           <w15:appearance w15:val="hidden"/>
           <w:text/>
         </w:sdtPr>
+        <w:sdtEndPr/>
         <w:sdtContent>
           <w:r>
             <w:t xml:space="preserve">    </w:t>
@@ -5727,6 +6116,7 @@
           <w15:appearance w15:val="hidden"/>
           <w:text/>
         </w:sdtPr>
+        <w:sdtEndPr/>
         <w:sdtContent>
           <w:r>
             <w:t xml:space="preserve">    </w:t>
@@ -5806,6 +6196,7 @@
           <w15:appearance w15:val="hidden"/>
           <w:text/>
         </w:sdtPr>
+        <w:sdtEndPr/>
         <w:sdtContent>
           <w:r>
             <w:t xml:space="preserve">    </w:t>
@@ -5877,6 +6268,7 @@
           <w15:appearance w15:val="hidden"/>
           <w:text/>
         </w:sdtPr>
+        <w:sdtEndPr/>
         <w:sdtContent>
           <w:r>
             <w:t xml:space="preserve">    </w:t>
@@ -5924,11 +6316,7 @@
         <w:t xml:space="preserve">.  </w:t>
       </w:r>
       <w:r>
-        <w:t xml:space="preserve">Internally, all </w:t>
-      </w:r>
-      <w:r>
-        <w:lastRenderedPageBreak/>
-        <w:t xml:space="preserve">moments must be stored in GMT format.  </w:t>
+        <w:t xml:space="preserve">Internally, all moments must be stored in GMT format.  </w:t>
       </w:r>
       <w:r>
         <w:t xml:space="preserve">This requirement must be fulfilled in this and every </w:t>
@@ -5961,6 +6349,7 @@
           <w15:appearance w15:val="hidden"/>
           <w:text/>
         </w:sdtPr>
+        <w:sdtEndPr/>
         <w:sdtContent>
           <w:r>
             <w:t xml:space="preserve">    </w:t>
@@ -6055,6 +6444,7 @@
           <w15:appearance w15:val="hidden"/>
           <w:text/>
         </w:sdtPr>
+        <w:sdtEndPr/>
         <w:sdtContent>
           <w:r>
             <w:t xml:space="preserve">    </w:t>
@@ -6074,7 +6464,6 @@
         <w:pStyle w:val="Ttulo1"/>
       </w:pPr>
       <w:r>
-        <w:lastRenderedPageBreak/>
         <w:t>SUPPLEMENTARY I</w:t>
       </w:r>
       <w:r>
@@ -6211,6 +6600,7 @@
           <w15:appearance w15:val="hidden"/>
           <w:text/>
         </w:sdtPr>
+        <w:sdtEndPr/>
         <w:sdtContent>
           <w:r>
             <w:t xml:space="preserve">    </w:t>
@@ -6259,6 +6649,7 @@
           <w15:appearance w15:val="hidden"/>
           <w:text/>
         </w:sdtPr>
+        <w:sdtEndPr/>
         <w:sdtContent>
           <w:r>
             <w:t xml:space="preserve">    </w:t>
@@ -6289,7 +6680,6 @@
         <w:rPr>
           <w:rFonts w:cstheme="majorHAnsi"/>
         </w:rPr>
-        <w:lastRenderedPageBreak/>
         <w:t>SUPPLEMENTARY II</w:t>
       </w:r>
       <w:r>
@@ -6448,6 +6838,7 @@
           <w15:appearance w15:val="hidden"/>
           <w:text/>
         </w:sdtPr>
+        <w:sdtEndPr/>
         <w:sdtContent>
           <w:r>
             <w:t xml:space="preserve">    </w:t>
@@ -6482,6 +6873,7 @@
           <w15:appearance w15:val="hidden"/>
           <w:text/>
         </w:sdtPr>
+        <w:sdtEndPr/>
         <w:sdtContent>
           <w:r>
             <w:t xml:space="preserve">    </w:t>
@@ -6513,7 +6905,6 @@
         <w:rPr>
           <w:rFonts w:cstheme="majorHAnsi"/>
         </w:rPr>
-        <w:lastRenderedPageBreak/>
         <w:t>SUPPLEMENTARY II</w:t>
       </w:r>
       <w:r>
@@ -6718,6 +7109,7 @@
           <w15:appearance w15:val="hidden"/>
           <w:text/>
         </w:sdtPr>
+        <w:sdtEndPr/>
         <w:sdtContent>
           <w:r>
             <w:t xml:space="preserve">    </w:t>
@@ -6807,6 +7199,7 @@
           <w15:appearance w15:val="hidden"/>
           <w:text/>
         </w:sdtPr>
+        <w:sdtEndPr/>
         <w:sdtContent>
           <w:r>
             <w:t xml:space="preserve">    </w:t>
@@ -6883,6 +7276,7 @@
           <w15:appearance w15:val="hidden"/>
           <w:text/>
         </w:sdtPr>
+        <w:sdtEndPr/>
         <w:sdtContent>
           <w:r>
             <w:t xml:space="preserve">    </w:t>
@@ -6917,6 +7311,7 @@
           <w15:appearance w15:val="hidden"/>
           <w:text/>
         </w:sdtPr>
+        <w:sdtEndPr/>
         <w:sdtContent>
           <w:r>
             <w:t xml:space="preserve">    </w:t>
@@ -6942,7 +7337,6 @@
         <w:rPr>
           <w:rFonts w:cstheme="majorHAnsi"/>
         </w:rPr>
-        <w:lastRenderedPageBreak/>
         <w:t>SUPPLEMENTARY II</w:t>
       </w:r>
       <w:r>
@@ -7120,6 +7514,7 @@
           <w15:appearance w15:val="hidden"/>
           <w:text/>
         </w:sdtPr>
+        <w:sdtEndPr/>
         <w:sdtContent>
           <w:r>
             <w:t xml:space="preserve">    </w:t>
@@ -7198,6 +7593,7 @@
           <w15:appearance w15:val="hidden"/>
           <w:text/>
         </w:sdtPr>
+        <w:sdtEndPr/>
         <w:sdtContent>
           <w:r>
             <w:t xml:space="preserve">    </w:t>
@@ -7292,13 +7688,29 @@
         <w:t>,</w:t>
       </w:r>
       <w:r>
-        <w:t xml:space="preserve"> “viagra”</w:t>
+        <w:t xml:space="preserve"> “</w:t>
+      </w:r>
+      <w:proofErr w:type="spellStart"/>
+      <w:r>
+        <w:t>viagra</w:t>
+      </w:r>
+      <w:proofErr w:type="spellEnd"/>
+      <w:r>
+        <w:t>”</w:t>
       </w:r>
       <w:r>
         <w:t>,</w:t>
       </w:r>
       <w:r>
-        <w:t xml:space="preserve"> “cialis”</w:t>
+        <w:t xml:space="preserve"> “</w:t>
+      </w:r>
+      <w:proofErr w:type="spellStart"/>
+      <w:r>
+        <w:t>cialis</w:t>
+      </w:r>
+      <w:proofErr w:type="spellEnd"/>
+      <w:r>
+        <w:t>”</w:t>
       </w:r>
       <w:r>
         <w:t>,</w:t>
@@ -7316,7 +7728,15 @@
         <w:t>,</w:t>
       </w:r>
       <w:r>
-        <w:t xml:space="preserve"> “nigeria”</w:t>
+        <w:t xml:space="preserve"> “</w:t>
+      </w:r>
+      <w:proofErr w:type="spellStart"/>
+      <w:r>
+        <w:t>nigeria</w:t>
+      </w:r>
+      <w:proofErr w:type="spellEnd"/>
+      <w:r>
+        <w:t>”</w:t>
       </w:r>
       <w:r>
         <w:t>,</w:t>
@@ -7367,7 +7787,31 @@
         <w:t xml:space="preserve"> by removing any punctuation between consecutive letters</w:t>
       </w:r>
       <w:r>
-        <w:t xml:space="preserve"> (e.g., "S.E.X", "H:A:R:D C:O:R:E", or "V*I:AG!$R-A")</w:t>
+        <w:t xml:space="preserve"> (e.g., "S.E.X", "</w:t>
+      </w:r>
+      <w:proofErr w:type="gramStart"/>
+      <w:r>
+        <w:t>H:A</w:t>
+      </w:r>
+      <w:proofErr w:type="gramEnd"/>
+      <w:r>
+        <w:t>:R:D C</w:t>
+      </w:r>
+      <w:proofErr w:type="gramStart"/>
+      <w:r>
+        <w:t>:O:R</w:t>
+      </w:r>
+      <w:proofErr w:type="gramEnd"/>
+      <w:r>
+        <w:t>:E", or "V*I:</w:t>
+      </w:r>
+      <w:proofErr w:type="gramStart"/>
+      <w:r>
+        <w:t>AG!$</w:t>
+      </w:r>
+      <w:proofErr w:type="gramEnd"/>
+      <w:r>
+        <w:t>R-A")</w:t>
       </w:r>
       <w:r>
         <w:t xml:space="preserve">. </w:t>
@@ -7391,7 +7835,11 @@
         <w:t xml:space="preserve">in </w:t>
       </w:r>
       <w:r>
-        <w:t>between letters. For instance, “one</w:t>
+        <w:t>between letters. For instance, “</w:t>
+      </w:r>
+      <w:proofErr w:type="spellStart"/>
+      <w:r>
+        <w:t>one</w:t>
       </w:r>
       <w:r>
         <w:rPr>
@@ -7400,7 +7848,11 @@
         <w:t>␣</w:t>
       </w:r>
       <w:r>
-        <w:t>million” would match “ONE</w:t>
+        <w:t>million</w:t>
+      </w:r>
+      <w:proofErr w:type="spellEnd"/>
+      <w:r>
+        <w:t>” would match “ONE</w:t>
       </w:r>
       <w:r>
         <w:rPr>
@@ -7441,6 +7893,7 @@
         </w:rPr>
         <w:t xml:space="preserve">* </w:t>
       </w:r>
+      <w:proofErr w:type="gramStart"/>
       <w:r>
         <w:t>M</w:t>
       </w:r>
@@ -7450,9 +7903,11 @@
       <w:r>
         <w:t>i</w:t>
       </w:r>
+      <w:proofErr w:type="gramEnd"/>
       <w:r>
         <w:t>:</w:t>
       </w:r>
+      <w:proofErr w:type="gramStart"/>
       <w:r>
         <w:t>L</w:t>
       </w:r>
@@ -7462,12 +7917,14 @@
       <w:r>
         <w:t>L</w:t>
       </w:r>
+      <w:proofErr w:type="gramEnd"/>
       <w:r>
         <w:t>:</w:t>
       </w:r>
       <w:r>
         <w:t>i</w:t>
       </w:r>
+      <w:proofErr w:type="gramStart"/>
       <w:r>
         <w:t>:</w:t>
       </w:r>
@@ -7478,7 +7935,11 @@
         <w:t>:</w:t>
       </w:r>
       <w:r>
-        <w:t>n”</w:t>
+        <w:t>n</w:t>
+      </w:r>
+      <w:proofErr w:type="gramEnd"/>
+      <w:r>
+        <w:t>”</w:t>
       </w:r>
       <w:r>
         <w:t>,</w:t>
@@ -7511,7 +7972,11 @@
         <w:t>,</w:t>
       </w:r>
       <w:r>
-        <w:t xml:space="preserve"> but would not match “One</w:t>
+        <w:t xml:space="preserve"> but would not match “</w:t>
+      </w:r>
+      <w:proofErr w:type="spellStart"/>
+      <w:r>
+        <w:t>One</w:t>
       </w:r>
       <w:r>
         <w:rPr>
@@ -7520,13 +7985,21 @@
         <w:t>␣</w:t>
       </w:r>
       <w:r>
-        <w:t>Millionaire”</w:t>
+        <w:t>Millionaire</w:t>
+      </w:r>
+      <w:proofErr w:type="spellEnd"/>
+      <w:r>
+        <w:t>”</w:t>
       </w:r>
       <w:r>
         <w:t>,</w:t>
       </w:r>
       <w:r>
-        <w:t xml:space="preserve"> “One</w:t>
+        <w:t xml:space="preserve"> “</w:t>
+      </w:r>
+      <w:proofErr w:type="spellStart"/>
+      <w:r>
+        <w:t>One</w:t>
       </w:r>
       <w:r>
         <w:rPr>
@@ -7553,13 +8026,21 @@
         <w:t>␣</w:t>
       </w:r>
       <w:r>
-        <w:t>millions”</w:t>
+        <w:t>millions</w:t>
+      </w:r>
+      <w:proofErr w:type="spellEnd"/>
+      <w:r>
+        <w:t>”</w:t>
       </w:r>
       <w:r>
         <w:t xml:space="preserve">, </w:t>
       </w:r>
       <w:r>
-        <w:t>or “One</w:t>
+        <w:t>or “</w:t>
+      </w:r>
+      <w:proofErr w:type="spellStart"/>
+      <w:r>
+        <w:t>One</w:t>
       </w:r>
       <w:r>
         <w:rPr>
@@ -7577,7 +8058,11 @@
         <w:t>␣</w:t>
       </w:r>
       <w:r>
-        <w:t>million”</w:t>
+        <w:t>million</w:t>
+      </w:r>
+      <w:proofErr w:type="spellEnd"/>
+      <w:r>
+        <w:t>”</w:t>
       </w:r>
       <w:r>
         <w:t>.</w:t>
@@ -7655,6 +8140,7 @@
           <w15:appearance w15:val="hidden"/>
           <w:text/>
         </w:sdtPr>
+        <w:sdtEndPr/>
         <w:sdtContent>
           <w:r>
             <w:t xml:space="preserve">    </w:t>
@@ -7677,7 +8163,6 @@
         <w:rPr>
           <w:rFonts w:cstheme="majorHAnsi"/>
         </w:rPr>
-        <w:lastRenderedPageBreak/>
         <w:t>Testing requirements </w:t>
       </w:r>
     </w:p>
@@ -7729,6 +8214,7 @@
           <w15:appearance w15:val="hidden"/>
           <w:text/>
         </w:sdtPr>
+        <w:sdtEndPr/>
         <w:sdtContent>
           <w:r>
             <w:t xml:space="preserve">    </w:t>
@@ -7763,6 +8249,7 @@
           <w15:appearance w15:val="hidden"/>
           <w:text/>
         </w:sdtPr>
+        <w:sdtEndPr/>
         <w:sdtContent>
           <w:r>
             <w:t xml:space="preserve">    </w:t>
@@ -7791,7 +8278,6 @@
         <w:rPr>
           <w:rFonts w:cstheme="majorHAnsi"/>
         </w:rPr>
-        <w:lastRenderedPageBreak/>
         <w:t>SUPPLEMENTARY II</w:t>
       </w:r>
       <w:r>
@@ -7937,6 +8423,7 @@
           <w15:appearance w15:val="hidden"/>
           <w:text/>
         </w:sdtPr>
+        <w:sdtEndPr/>
         <w:sdtContent>
           <w:r>
             <w:t xml:space="preserve">    </w:t>
@@ -7985,6 +8472,7 @@
           <w15:appearance w15:val="hidden"/>
           <w:text/>
         </w:sdtPr>
+        <w:sdtEndPr/>
         <w:sdtContent>
           <w:r>
             <w:t xml:space="preserve">    </w:t>
@@ -8019,6 +8507,7 @@
           <w15:appearance w15:val="hidden"/>
           <w:text/>
         </w:sdtPr>
+        <w:sdtEndPr/>
         <w:sdtContent>
           <w:r>
             <w:t xml:space="preserve">    </w:t>
@@ -9275,6 +9764,7 @@
   <w:style w:type="character" w:default="1" w:styleId="Fuentedeprrafopredeter">
     <w:name w:val="Default Paragraph Font"/>
     <w:uiPriority w:val="1"/>
+    <w:semiHidden/>
     <w:unhideWhenUsed/>
   </w:style>
   <w:style w:type="table" w:default="1" w:styleId="Tablanormal">
@@ -11719,6 +12209,7 @@
     <w:rsid w:val="001942D6"/>
     <w:rsid w:val="001B4CCF"/>
     <w:rsid w:val="001C5FFF"/>
+    <w:rsid w:val="00245E06"/>
     <w:rsid w:val="00260AAC"/>
     <w:rsid w:val="002D2CA6"/>
     <w:rsid w:val="00336824"/>
@@ -11756,6 +12247,7 @@
     <w:rsid w:val="0082287A"/>
     <w:rsid w:val="008B1087"/>
     <w:rsid w:val="008B2B2C"/>
+    <w:rsid w:val="008C1BB6"/>
     <w:rsid w:val="008E4C14"/>
     <w:rsid w:val="0093034B"/>
     <w:rsid w:val="00946AA5"/>
@@ -11783,9 +12275,11 @@
     <w:rsid w:val="00CE5869"/>
     <w:rsid w:val="00D65791"/>
     <w:rsid w:val="00D72CB9"/>
+    <w:rsid w:val="00D73C46"/>
     <w:rsid w:val="00D86553"/>
     <w:rsid w:val="00D9098F"/>
     <w:rsid w:val="00E25325"/>
+    <w:rsid w:val="00E66339"/>
     <w:rsid w:val="00E869EA"/>
     <w:rsid w:val="00E87F32"/>
     <w:rsid w:val="00E9745E"/>

</xml_diff>